<commit_message>
2nd and guess final
</commit_message>
<xml_diff>
--- a/Capstone Project – Summer Analytics 2025.docx
+++ b/Capstone Project – Summer Analytics 2025.docx
@@ -1358,25 +1358,7 @@
           <w:sz w:val="28"/>
           <w:szCs w:val="28"/>
         </w:rPr>
-        <w:t xml:space="preserve">The solution was applied to a dataset simulating 14 urban parking lots over 73 days with </w:t>
-      </w:r>
-      <w:proofErr w:type="gramStart"/>
-      <w:r>
-        <w:rPr>
-          <w:rFonts w:ascii="Times New Roman" w:hAnsi="Times New Roman" w:cs="Times New Roman"/>
-          <w:sz w:val="28"/>
-          <w:szCs w:val="28"/>
-        </w:rPr>
-        <w:t>18 time</w:t>
-      </w:r>
-      <w:proofErr w:type="gramEnd"/>
-      <w:r>
-        <w:rPr>
-          <w:rFonts w:ascii="Times New Roman" w:hAnsi="Times New Roman" w:cs="Times New Roman"/>
-          <w:sz w:val="28"/>
-          <w:szCs w:val="28"/>
-        </w:rPr>
-        <w:t xml:space="preserve"> intervals per day. Using Pathway, we simulated real-time data ingestion and pricing updates, while Bokeh visualizations helped us monitor and evaluate price trends. The system ensures pricing is not only responsive and fair, but also smooth and bounded between 0.5× and 2× of a defined base price.</w:t>
+        <w:t>The solution was applied to a dataset simulating 14 urban parking lots over 73 days with 18 time intervals per day. Using Pathway, we simulated real-time data ingestion and pricing updates, while Bokeh visualizations helped us monitor and evaluate price trends. The system ensures pricing is not only responsive and fair, but also smooth and bounded between 0.5× and 2× of a defined base price.</w:t>
       </w:r>
     </w:p>
     <w:p>
@@ -1783,23 +1765,13 @@
         </w:rPr>
         <w:t xml:space="preserve">, resulting in a total of </w:t>
       </w:r>
-      <w:proofErr w:type="gramStart"/>
-      <w:r>
-        <w:rPr>
-          <w:rFonts w:ascii="Times New Roman" w:hAnsi="Times New Roman" w:cs="Times New Roman"/>
-          <w:b/>
-          <w:bCs/>
-        </w:rPr>
-        <w:t>1,314 time</w:t>
-      </w:r>
-      <w:proofErr w:type="gramEnd"/>
-      <w:r>
-        <w:rPr>
-          <w:rFonts w:ascii="Times New Roman" w:hAnsi="Times New Roman" w:cs="Times New Roman"/>
-          <w:b/>
-          <w:bCs/>
-        </w:rPr>
-        <w:t xml:space="preserve"> steps per lot</w:t>
+      <w:r>
+        <w:rPr>
+          <w:rFonts w:ascii="Times New Roman" w:hAnsi="Times New Roman" w:cs="Times New Roman"/>
+          <w:b/>
+          <w:bCs/>
+        </w:rPr>
+        <w:t>1,314 time steps per lot</w:t>
       </w:r>
       <w:r>
         <w:rPr>
@@ -2453,7 +2425,6 @@
         </w:rPr>
       </w:pPr>
       <w:proofErr w:type="spellStart"/>
-      <w:proofErr w:type="gramStart"/>
       <w:r>
         <w:rPr>
           <w:rFonts w:ascii="Times New Roman" w:hAnsi="Times New Roman" w:cs="Times New Roman"/>
@@ -2463,7 +2434,6 @@
         <w:t>df.fillna</w:t>
       </w:r>
       <w:proofErr w:type="spellEnd"/>
-      <w:proofErr w:type="gramEnd"/>
       <w:r>
         <w:rPr>
           <w:rFonts w:ascii="Times New Roman" w:hAnsi="Times New Roman" w:cs="Times New Roman"/>
@@ -7712,36 +7682,14 @@
           <w:rFonts w:ascii="Times New Roman" w:hAnsi="Times New Roman" w:cs="Times New Roman"/>
         </w:rPr>
         <w:lastRenderedPageBreak/>
-        <w:t xml:space="preserve">All weights </w:t>
-      </w:r>
-      <w:proofErr w:type="gramStart"/>
-      <w:r>
-        <w:rPr>
-          <w:rFonts w:ascii="Times New Roman" w:hAnsi="Times New Roman" w:cs="Times New Roman"/>
-        </w:rPr>
-        <w:t>α,β</w:t>
-      </w:r>
-      <w:proofErr w:type="gramEnd"/>
-      <w:r>
-        <w:rPr>
-          <w:rFonts w:ascii="Times New Roman" w:hAnsi="Times New Roman" w:cs="Times New Roman"/>
-        </w:rPr>
-        <w:t>,</w:t>
+        <w:t>All weights α,β,</w:t>
       </w:r>
       <w:proofErr w:type="spellStart"/>
-      <w:proofErr w:type="gramStart"/>
-      <w:r>
-        <w:rPr>
-          <w:rFonts w:ascii="Times New Roman" w:hAnsi="Times New Roman" w:cs="Times New Roman"/>
-        </w:rPr>
-        <w:t>γ,δ</w:t>
-      </w:r>
-      <w:proofErr w:type="gramEnd"/>
-      <w:r>
-        <w:rPr>
-          <w:rFonts w:ascii="Times New Roman" w:hAnsi="Times New Roman" w:cs="Times New Roman"/>
-        </w:rPr>
-        <w:t>,ε</w:t>
+      <w:r>
+        <w:rPr>
+          <w:rFonts w:ascii="Times New Roman" w:hAnsi="Times New Roman" w:cs="Times New Roman"/>
+        </w:rPr>
+        <w:t>γ,δ,ε</w:t>
       </w:r>
       <w:proofErr w:type="spellEnd"/>
       <w:r>
@@ -7758,33 +7706,11 @@
         <w:t>varepsilon</w:t>
       </w:r>
       <w:proofErr w:type="spellEnd"/>
-      <w:proofErr w:type="gramStart"/>
-      <w:r>
-        <w:rPr>
-          <w:rFonts w:ascii="Times New Roman" w:hAnsi="Times New Roman" w:cs="Times New Roman"/>
-        </w:rPr>
-        <w:t>α,β</w:t>
-      </w:r>
-      <w:proofErr w:type="gramEnd"/>
-      <w:r>
-        <w:rPr>
-          <w:rFonts w:ascii="Times New Roman" w:hAnsi="Times New Roman" w:cs="Times New Roman"/>
-        </w:rPr>
-        <w:t>,</w:t>
-      </w:r>
-      <w:proofErr w:type="gramStart"/>
-      <w:r>
-        <w:rPr>
-          <w:rFonts w:ascii="Times New Roman" w:hAnsi="Times New Roman" w:cs="Times New Roman"/>
-        </w:rPr>
-        <w:t>γ,δ</w:t>
-      </w:r>
-      <w:proofErr w:type="gramEnd"/>
-      <w:r>
-        <w:rPr>
-          <w:rFonts w:ascii="Times New Roman" w:hAnsi="Times New Roman" w:cs="Times New Roman"/>
-        </w:rPr>
-        <w:t xml:space="preserve">,ε are initially set to </w:t>
+      <w:r>
+        <w:rPr>
+          <w:rFonts w:ascii="Times New Roman" w:hAnsi="Times New Roman" w:cs="Times New Roman"/>
+        </w:rPr>
+        <w:t xml:space="preserve">α,β,γ,δ,ε are initially set to </w:t>
       </w:r>
       <w:r>
         <w:rPr>
@@ -11255,14 +11181,13 @@
       </w:pPr>
       <w:r>
         <w:rPr>
-          <w:rFonts w:ascii="Times New Roman" w:hAnsi="Times New Roman" w:cs="Times New Roman"/>
           <w:noProof/>
         </w:rPr>
         <w:drawing>
-          <wp:inline distT="0" distB="0" distL="0" distR="0" wp14:anchorId="01D4DC64" wp14:editId="678D0314">
-            <wp:extent cx="5731510" cy="2149475"/>
-            <wp:effectExtent l="0" t="0" r="2540" b="3175"/>
-            <wp:docPr id="1157837564" name="Picture 3"/>
+          <wp:inline distT="0" distB="0" distL="0" distR="0" wp14:anchorId="7B276BC9" wp14:editId="7F61E611">
+            <wp:extent cx="5731510" cy="2865755"/>
+            <wp:effectExtent l="0" t="0" r="2540" b="0"/>
+            <wp:docPr id="1163175893" name="Picture 6"/>
             <wp:cNvGraphicFramePr>
               <a:graphicFrameLocks xmlns:a="http://schemas.openxmlformats.org/drawingml/2006/main" noChangeAspect="1"/>
             </wp:cNvGraphicFramePr>
@@ -11270,8 +11195,10 @@
               <a:graphicData uri="http://schemas.openxmlformats.org/drawingml/2006/picture">
                 <pic:pic xmlns:pic="http://schemas.openxmlformats.org/drawingml/2006/picture">
                   <pic:nvPicPr>
-                    <pic:cNvPr id="1157837564" name="Picture 1157837564"/>
-                    <pic:cNvPicPr/>
+                    <pic:cNvPr id="0" name="Picture 4"/>
+                    <pic:cNvPicPr>
+                      <a:picLocks noChangeAspect="1" noChangeArrowheads="1"/>
+                    </pic:cNvPicPr>
                   </pic:nvPicPr>
                   <pic:blipFill>
                     <a:blip r:embed="rId8">
@@ -11281,18 +11208,23 @@
                         </a:ext>
                       </a:extLst>
                     </a:blip>
+                    <a:srcRect/>
                     <a:stretch>
                       <a:fillRect/>
                     </a:stretch>
                   </pic:blipFill>
-                  <pic:spPr>
+                  <pic:spPr bwMode="auto">
                     <a:xfrm>
                       <a:off x="0" y="0"/>
-                      <a:ext cx="5731510" cy="2149475"/>
+                      <a:ext cx="5731510" cy="2865755"/>
                     </a:xfrm>
                     <a:prstGeom prst="rect">
                       <a:avLst/>
                     </a:prstGeom>
+                    <a:noFill/>
+                    <a:ln>
+                      <a:noFill/>
+                    </a:ln>
                   </pic:spPr>
                 </pic:pic>
               </a:graphicData>
@@ -12150,18 +12082,6 @@
         <w:spacing w:line="360" w:lineRule="auto"/>
         <w:rPr>
           <w:rFonts w:ascii="Times New Roman" w:hAnsi="Times New Roman" w:cs="Times New Roman"/>
-        </w:rPr>
-      </w:pPr>
-    </w:p>
-    <w:p>
-      <w:pPr>
-        <w:spacing w:line="360" w:lineRule="auto"/>
-        <w:rPr>
-          <w:rFonts w:ascii="Times New Roman" w:hAnsi="Times New Roman" w:cs="Times New Roman"/>
-          <w:b/>
-          <w:bCs/>
-          <w:sz w:val="32"/>
-          <w:szCs w:val="32"/>
         </w:rPr>
       </w:pPr>
     </w:p>
@@ -12618,12 +12538,10 @@
                               <w:t>(</w:t>
                             </w:r>
                             <w:proofErr w:type="spellStart"/>
-                            <w:proofErr w:type="gramStart"/>
                             <w:r>
                               <w:t>pw.Schema</w:t>
                             </w:r>
                             <w:proofErr w:type="spellEnd"/>
-                            <w:proofErr w:type="gramEnd"/>
                             <w:r>
                               <w:t>):</w:t>
                             </w:r>
@@ -12789,12 +12707,10 @@
                         <w:t>(</w:t>
                       </w:r>
                       <w:proofErr w:type="spellStart"/>
-                      <w:proofErr w:type="gramStart"/>
                       <w:r>
                         <w:t>pw.Schema</w:t>
                       </w:r>
                       <w:proofErr w:type="spellEnd"/>
-                      <w:proofErr w:type="gramEnd"/>
                       <w:r>
                         <w:t>):</w:t>
                       </w:r>
@@ -13099,7 +13015,6 @@
                               <w:t xml:space="preserve"> = </w:t>
                             </w:r>
                             <w:proofErr w:type="spellStart"/>
-                            <w:proofErr w:type="gramStart"/>
                             <w:r>
                               <w:rPr>
                                 <w:rFonts w:ascii="Times New Roman" w:hAnsi="Times New Roman" w:cs="Times New Roman"/>
@@ -13107,7 +13022,6 @@
                               <w:t>pw.io.csv.read</w:t>
                             </w:r>
                             <w:proofErr w:type="spellEnd"/>
-                            <w:proofErr w:type="gramEnd"/>
                             <w:r>
                               <w:rPr>
                                 <w:rFonts w:ascii="Times New Roman" w:hAnsi="Times New Roman" w:cs="Times New Roman"/>
@@ -13171,21 +13085,7 @@
                               <w:rPr>
                                 <w:rFonts w:ascii="Times New Roman" w:hAnsi="Times New Roman" w:cs="Times New Roman"/>
                               </w:rPr>
-                              <w:t xml:space="preserve">    mode='streaming</w:t>
-                            </w:r>
-                            <w:proofErr w:type="gramStart"/>
-                            <w:r>
-                              <w:rPr>
-                                <w:rFonts w:ascii="Times New Roman" w:hAnsi="Times New Roman" w:cs="Times New Roman"/>
-                              </w:rPr>
-                              <w:t>'  #</w:t>
-                            </w:r>
-                            <w:proofErr w:type="gramEnd"/>
-                            <w:r>
-                              <w:rPr>
-                                <w:rFonts w:ascii="Times New Roman" w:hAnsi="Times New Roman" w:cs="Times New Roman"/>
-                              </w:rPr>
-                              <w:t xml:space="preserve"> key for simulating real-time flow</w:t>
+                              <w:t xml:space="preserve">    mode='streaming'  # key for simulating real-time flow</w:t>
                             </w:r>
                           </w:p>
                           <w:p>
@@ -13243,7 +13143,6 @@
                         <w:t xml:space="preserve"> = </w:t>
                       </w:r>
                       <w:proofErr w:type="spellStart"/>
-                      <w:proofErr w:type="gramStart"/>
                       <w:r>
                         <w:rPr>
                           <w:rFonts w:ascii="Times New Roman" w:hAnsi="Times New Roman" w:cs="Times New Roman"/>
@@ -13251,7 +13150,6 @@
                         <w:t>pw.io.csv.read</w:t>
                       </w:r>
                       <w:proofErr w:type="spellEnd"/>
-                      <w:proofErr w:type="gramEnd"/>
                       <w:r>
                         <w:rPr>
                           <w:rFonts w:ascii="Times New Roman" w:hAnsi="Times New Roman" w:cs="Times New Roman"/>
@@ -13315,21 +13213,7 @@
                         <w:rPr>
                           <w:rFonts w:ascii="Times New Roman" w:hAnsi="Times New Roman" w:cs="Times New Roman"/>
                         </w:rPr>
-                        <w:t xml:space="preserve">    mode='streaming</w:t>
-                      </w:r>
-                      <w:proofErr w:type="gramStart"/>
-                      <w:r>
-                        <w:rPr>
-                          <w:rFonts w:ascii="Times New Roman" w:hAnsi="Times New Roman" w:cs="Times New Roman"/>
-                        </w:rPr>
-                        <w:t>'  #</w:t>
-                      </w:r>
-                      <w:proofErr w:type="gramEnd"/>
-                      <w:r>
-                        <w:rPr>
-                          <w:rFonts w:ascii="Times New Roman" w:hAnsi="Times New Roman" w:cs="Times New Roman"/>
-                        </w:rPr>
-                        <w:t xml:space="preserve"> key for simulating real-time flow</w:t>
+                        <w:t xml:space="preserve">    mode='streaming'  # key for simulating real-time flow</w:t>
                       </w:r>
                     </w:p>
                     <w:p>
@@ -13552,7 +13436,6 @@
                               <w:t xml:space="preserve"> = </w:t>
                             </w:r>
                             <w:proofErr w:type="spellStart"/>
-                            <w:proofErr w:type="gramStart"/>
                             <w:r>
                               <w:rPr>
                                 <w:rFonts w:ascii="Times New Roman" w:hAnsi="Times New Roman" w:cs="Times New Roman"/>
@@ -13560,7 +13443,6 @@
                               <w:t>record.occupancy</w:t>
                             </w:r>
                             <w:proofErr w:type="spellEnd"/>
-                            <w:proofErr w:type="gramEnd"/>
                             <w:r>
                               <w:rPr>
                                 <w:rFonts w:ascii="Times New Roman" w:hAnsi="Times New Roman" w:cs="Times New Roman"/>
@@ -13568,7 +13450,6 @@
                               <w:t xml:space="preserve"> / </w:t>
                             </w:r>
                             <w:proofErr w:type="spellStart"/>
-                            <w:proofErr w:type="gramStart"/>
                             <w:r>
                               <w:rPr>
                                 <w:rFonts w:ascii="Times New Roman" w:hAnsi="Times New Roman" w:cs="Times New Roman"/>
@@ -13576,7 +13457,6 @@
                               <w:t>record.capacity</w:t>
                             </w:r>
                             <w:proofErr w:type="spellEnd"/>
-                            <w:proofErr w:type="gramEnd"/>
                             <w:r>
                               <w:rPr>
                                 <w:rFonts w:ascii="Times New Roman" w:hAnsi="Times New Roman" w:cs="Times New Roman"/>
@@ -13584,7 +13464,6 @@
                               <w:t xml:space="preserve"> if </w:t>
                             </w:r>
                             <w:proofErr w:type="spellStart"/>
-                            <w:proofErr w:type="gramStart"/>
                             <w:r>
                               <w:rPr>
                                 <w:rFonts w:ascii="Times New Roman" w:hAnsi="Times New Roman" w:cs="Times New Roman"/>
@@ -13592,7 +13471,6 @@
                               <w:t>record.capacity</w:t>
                             </w:r>
                             <w:proofErr w:type="spellEnd"/>
-                            <w:proofErr w:type="gramEnd"/>
                             <w:r>
                               <w:rPr>
                                 <w:rFonts w:ascii="Times New Roman" w:hAnsi="Times New Roman" w:cs="Times New Roman"/>
@@ -13626,28 +13504,14 @@
                               <w:rPr>
                                 <w:rFonts w:ascii="Times New Roman" w:hAnsi="Times New Roman" w:cs="Times New Roman"/>
                               </w:rPr>
-                              <w:t xml:space="preserve"> = </w:t>
-                            </w:r>
-                            <w:proofErr w:type="gramStart"/>
-                            <w:r>
-                              <w:rPr>
-                                <w:rFonts w:ascii="Times New Roman" w:hAnsi="Times New Roman" w:cs="Times New Roman"/>
-                              </w:rPr>
-                              <w:t>min(</w:t>
+                              <w:t xml:space="preserve"> = min(</w:t>
                             </w:r>
                             <w:proofErr w:type="spellStart"/>
                             <w:r>
                               <w:rPr>
                                 <w:rFonts w:ascii="Times New Roman" w:hAnsi="Times New Roman" w:cs="Times New Roman"/>
                               </w:rPr>
-                              <w:t>record.queue</w:t>
-                            </w:r>
-                            <w:proofErr w:type="gramEnd"/>
-                            <w:r>
-                              <w:rPr>
-                                <w:rFonts w:ascii="Times New Roman" w:hAnsi="Times New Roman" w:cs="Times New Roman"/>
-                              </w:rPr>
-                              <w:t>_length</w:t>
+                              <w:t>record.queue_length</w:t>
                             </w:r>
                             <w:proofErr w:type="spellEnd"/>
                             <w:r>
@@ -13683,14 +13547,7 @@
                               <w:rPr>
                                 <w:rFonts w:ascii="Times New Roman" w:hAnsi="Times New Roman" w:cs="Times New Roman"/>
                               </w:rPr>
-                              <w:t xml:space="preserve"> = </w:t>
-                            </w:r>
-                            <w:proofErr w:type="gramStart"/>
-                            <w:r>
-                              <w:rPr>
-                                <w:rFonts w:ascii="Times New Roman" w:hAnsi="Times New Roman" w:cs="Times New Roman"/>
-                              </w:rPr>
-                              <w:t>min(</w:t>
+                              <w:t xml:space="preserve"> = min(</w:t>
                             </w:r>
                             <w:proofErr w:type="spellStart"/>
                             <w:r>
@@ -13700,7 +13557,6 @@
                               <w:t>record.traffic</w:t>
                             </w:r>
                             <w:proofErr w:type="spellEnd"/>
-                            <w:proofErr w:type="gramEnd"/>
                             <w:r>
                               <w:rPr>
                                 <w:rFonts w:ascii="Times New Roman" w:hAnsi="Times New Roman" w:cs="Times New Roman"/>
@@ -13734,46 +13590,16 @@
                               <w:rPr>
                                 <w:rFonts w:ascii="Times New Roman" w:hAnsi="Times New Roman" w:cs="Times New Roman"/>
                               </w:rPr>
-                              <w:t xml:space="preserve"> = {'bike': 0.5, 'car': 1.0, 'truck': 1.5</w:t>
+                              <w:t xml:space="preserve"> = {'bike': 0.5, 'car': 1.0, 'truck': 1.5}.get(</w:t>
                             </w:r>
-                            <w:proofErr w:type="gramStart"/>
+                            <w:proofErr w:type="spellStart"/>
                             <w:r>
                               <w:rPr>
                                 <w:rFonts w:ascii="Times New Roman" w:hAnsi="Times New Roman" w:cs="Times New Roman"/>
                               </w:rPr>
-                              <w:t>}.get</w:t>
-                            </w:r>
-                            <w:proofErr w:type="gramEnd"/>
-                            <w:r>
-                              <w:rPr>
-                                <w:rFonts w:ascii="Times New Roman" w:hAnsi="Times New Roman" w:cs="Times New Roman"/>
-                              </w:rPr>
-                              <w:t>(</w:t>
-                            </w:r>
-                            <w:proofErr w:type="spellStart"/>
-                            <w:proofErr w:type="gramStart"/>
-                            <w:r>
-                              <w:rPr>
-                                <w:rFonts w:ascii="Times New Roman" w:hAnsi="Times New Roman" w:cs="Times New Roman"/>
-                              </w:rPr>
-                              <w:t>record.vehicle</w:t>
-                            </w:r>
-                            <w:proofErr w:type="gramEnd"/>
-                            <w:r>
-                              <w:rPr>
-                                <w:rFonts w:ascii="Times New Roman" w:hAnsi="Times New Roman" w:cs="Times New Roman"/>
-                              </w:rPr>
-                              <w:t>_</w:t>
-                            </w:r>
-                            <w:proofErr w:type="gramStart"/>
-                            <w:r>
-                              <w:rPr>
-                                <w:rFonts w:ascii="Times New Roman" w:hAnsi="Times New Roman" w:cs="Times New Roman"/>
-                              </w:rPr>
-                              <w:t>type.lower</w:t>
+                              <w:t>record.vehicle_type.lower</w:t>
                             </w:r>
                             <w:proofErr w:type="spellEnd"/>
-                            <w:proofErr w:type="gramEnd"/>
                             <w:r>
                               <w:rPr>
                                 <w:rFonts w:ascii="Times New Roman" w:hAnsi="Times New Roman" w:cs="Times New Roman"/>
@@ -13872,49 +13698,7 @@
                               <w:rPr>
                                 <w:rFonts w:ascii="Times New Roman" w:hAnsi="Times New Roman" w:cs="Times New Roman"/>
                               </w:rPr>
-                              <w:t xml:space="preserve">    demand = </w:t>
-                            </w:r>
-                            <w:proofErr w:type="gramStart"/>
-                            <w:r>
-                              <w:rPr>
-                                <w:rFonts w:ascii="Times New Roman" w:hAnsi="Times New Roman" w:cs="Times New Roman"/>
-                              </w:rPr>
-                              <w:t>max(</w:t>
-                            </w:r>
-                            <w:proofErr w:type="gramEnd"/>
-                            <w:r>
-                              <w:rPr>
-                                <w:rFonts w:ascii="Times New Roman" w:hAnsi="Times New Roman" w:cs="Times New Roman"/>
-                              </w:rPr>
-                              <w:t xml:space="preserve">0, </w:t>
-                            </w:r>
-                            <w:proofErr w:type="gramStart"/>
-                            <w:r>
-                              <w:rPr>
-                                <w:rFonts w:ascii="Times New Roman" w:hAnsi="Times New Roman" w:cs="Times New Roman"/>
-                              </w:rPr>
-                              <w:t>min(</w:t>
-                            </w:r>
-                            <w:proofErr w:type="gramEnd"/>
-                            <w:r>
-                              <w:rPr>
-                                <w:rFonts w:ascii="Times New Roman" w:hAnsi="Times New Roman" w:cs="Times New Roman"/>
-                              </w:rPr>
-                              <w:t>demand / 5, 1</w:t>
-                            </w:r>
-                            <w:proofErr w:type="gramStart"/>
-                            <w:r>
-                              <w:rPr>
-                                <w:rFonts w:ascii="Times New Roman" w:hAnsi="Times New Roman" w:cs="Times New Roman"/>
-                              </w:rPr>
-                              <w:t>))  #</w:t>
-                            </w:r>
-                            <w:proofErr w:type="gramEnd"/>
-                            <w:r>
-                              <w:rPr>
-                                <w:rFonts w:ascii="Times New Roman" w:hAnsi="Times New Roman" w:cs="Times New Roman"/>
-                              </w:rPr>
-                              <w:t xml:space="preserve"> normalize demand</w:t>
+                              <w:t xml:space="preserve">    demand = max(0, min(demand / 5, 1))  # normalize demand</w:t>
                             </w:r>
                           </w:p>
                           <w:p>
@@ -13944,21 +13728,7 @@
                               <w:rPr>
                                 <w:rFonts w:ascii="Times New Roman" w:hAnsi="Times New Roman" w:cs="Times New Roman"/>
                               </w:rPr>
-                              <w:t xml:space="preserve">    return </w:t>
-                            </w:r>
-                            <w:proofErr w:type="gramStart"/>
-                            <w:r>
-                              <w:rPr>
-                                <w:rFonts w:ascii="Times New Roman" w:hAnsi="Times New Roman" w:cs="Times New Roman"/>
-                              </w:rPr>
-                              <w:t>round(min(max(</w:t>
-                            </w:r>
-                            <w:proofErr w:type="gramEnd"/>
-                            <w:r>
-                              <w:rPr>
-                                <w:rFonts w:ascii="Times New Roman" w:hAnsi="Times New Roman" w:cs="Times New Roman"/>
-                              </w:rPr>
-                              <w:t>price, 5), 20), 2)</w:t>
+                              <w:t xml:space="preserve">    return round(min(max(price, 5), 20), 2)</w:t>
                             </w:r>
                           </w:p>
                           <w:p/>
@@ -14052,7 +13822,6 @@
                         <w:t xml:space="preserve"> = </w:t>
                       </w:r>
                       <w:proofErr w:type="spellStart"/>
-                      <w:proofErr w:type="gramStart"/>
                       <w:r>
                         <w:rPr>
                           <w:rFonts w:ascii="Times New Roman" w:hAnsi="Times New Roman" w:cs="Times New Roman"/>
@@ -14060,7 +13829,6 @@
                         <w:t>record.occupancy</w:t>
                       </w:r>
                       <w:proofErr w:type="spellEnd"/>
-                      <w:proofErr w:type="gramEnd"/>
                       <w:r>
                         <w:rPr>
                           <w:rFonts w:ascii="Times New Roman" w:hAnsi="Times New Roman" w:cs="Times New Roman"/>
@@ -14068,7 +13836,6 @@
                         <w:t xml:space="preserve"> / </w:t>
                       </w:r>
                       <w:proofErr w:type="spellStart"/>
-                      <w:proofErr w:type="gramStart"/>
                       <w:r>
                         <w:rPr>
                           <w:rFonts w:ascii="Times New Roman" w:hAnsi="Times New Roman" w:cs="Times New Roman"/>
@@ -14076,7 +13843,6 @@
                         <w:t>record.capacity</w:t>
                       </w:r>
                       <w:proofErr w:type="spellEnd"/>
-                      <w:proofErr w:type="gramEnd"/>
                       <w:r>
                         <w:rPr>
                           <w:rFonts w:ascii="Times New Roman" w:hAnsi="Times New Roman" w:cs="Times New Roman"/>
@@ -14084,7 +13850,6 @@
                         <w:t xml:space="preserve"> if </w:t>
                       </w:r>
                       <w:proofErr w:type="spellStart"/>
-                      <w:proofErr w:type="gramStart"/>
                       <w:r>
                         <w:rPr>
                           <w:rFonts w:ascii="Times New Roman" w:hAnsi="Times New Roman" w:cs="Times New Roman"/>
@@ -14092,7 +13857,6 @@
                         <w:t>record.capacity</w:t>
                       </w:r>
                       <w:proofErr w:type="spellEnd"/>
-                      <w:proofErr w:type="gramEnd"/>
                       <w:r>
                         <w:rPr>
                           <w:rFonts w:ascii="Times New Roman" w:hAnsi="Times New Roman" w:cs="Times New Roman"/>
@@ -14126,28 +13890,14 @@
                         <w:rPr>
                           <w:rFonts w:ascii="Times New Roman" w:hAnsi="Times New Roman" w:cs="Times New Roman"/>
                         </w:rPr>
-                        <w:t xml:space="preserve"> = </w:t>
-                      </w:r>
-                      <w:proofErr w:type="gramStart"/>
-                      <w:r>
-                        <w:rPr>
-                          <w:rFonts w:ascii="Times New Roman" w:hAnsi="Times New Roman" w:cs="Times New Roman"/>
-                        </w:rPr>
-                        <w:t>min(</w:t>
+                        <w:t xml:space="preserve"> = min(</w:t>
                       </w:r>
                       <w:proofErr w:type="spellStart"/>
                       <w:r>
                         <w:rPr>
                           <w:rFonts w:ascii="Times New Roman" w:hAnsi="Times New Roman" w:cs="Times New Roman"/>
                         </w:rPr>
-                        <w:t>record.queue</w:t>
-                      </w:r>
-                      <w:proofErr w:type="gramEnd"/>
-                      <w:r>
-                        <w:rPr>
-                          <w:rFonts w:ascii="Times New Roman" w:hAnsi="Times New Roman" w:cs="Times New Roman"/>
-                        </w:rPr>
-                        <w:t>_length</w:t>
+                        <w:t>record.queue_length</w:t>
                       </w:r>
                       <w:proofErr w:type="spellEnd"/>
                       <w:r>
@@ -14183,14 +13933,7 @@
                         <w:rPr>
                           <w:rFonts w:ascii="Times New Roman" w:hAnsi="Times New Roman" w:cs="Times New Roman"/>
                         </w:rPr>
-                        <w:t xml:space="preserve"> = </w:t>
-                      </w:r>
-                      <w:proofErr w:type="gramStart"/>
-                      <w:r>
-                        <w:rPr>
-                          <w:rFonts w:ascii="Times New Roman" w:hAnsi="Times New Roman" w:cs="Times New Roman"/>
-                        </w:rPr>
-                        <w:t>min(</w:t>
+                        <w:t xml:space="preserve"> = min(</w:t>
                       </w:r>
                       <w:proofErr w:type="spellStart"/>
                       <w:r>
@@ -14200,7 +13943,6 @@
                         <w:t>record.traffic</w:t>
                       </w:r>
                       <w:proofErr w:type="spellEnd"/>
-                      <w:proofErr w:type="gramEnd"/>
                       <w:r>
                         <w:rPr>
                           <w:rFonts w:ascii="Times New Roman" w:hAnsi="Times New Roman" w:cs="Times New Roman"/>
@@ -14234,46 +13976,16 @@
                         <w:rPr>
                           <w:rFonts w:ascii="Times New Roman" w:hAnsi="Times New Roman" w:cs="Times New Roman"/>
                         </w:rPr>
-                        <w:t xml:space="preserve"> = {'bike': 0.5, 'car': 1.0, 'truck': 1.5</w:t>
+                        <w:t xml:space="preserve"> = {'bike': 0.5, 'car': 1.0, 'truck': 1.5}.get(</w:t>
                       </w:r>
-                      <w:proofErr w:type="gramStart"/>
+                      <w:proofErr w:type="spellStart"/>
                       <w:r>
                         <w:rPr>
                           <w:rFonts w:ascii="Times New Roman" w:hAnsi="Times New Roman" w:cs="Times New Roman"/>
                         </w:rPr>
-                        <w:t>}.get</w:t>
-                      </w:r>
-                      <w:proofErr w:type="gramEnd"/>
-                      <w:r>
-                        <w:rPr>
-                          <w:rFonts w:ascii="Times New Roman" w:hAnsi="Times New Roman" w:cs="Times New Roman"/>
-                        </w:rPr>
-                        <w:t>(</w:t>
-                      </w:r>
-                      <w:proofErr w:type="spellStart"/>
-                      <w:proofErr w:type="gramStart"/>
-                      <w:r>
-                        <w:rPr>
-                          <w:rFonts w:ascii="Times New Roman" w:hAnsi="Times New Roman" w:cs="Times New Roman"/>
-                        </w:rPr>
-                        <w:t>record.vehicle</w:t>
-                      </w:r>
-                      <w:proofErr w:type="gramEnd"/>
-                      <w:r>
-                        <w:rPr>
-                          <w:rFonts w:ascii="Times New Roman" w:hAnsi="Times New Roman" w:cs="Times New Roman"/>
-                        </w:rPr>
-                        <w:t>_</w:t>
-                      </w:r>
-                      <w:proofErr w:type="gramStart"/>
-                      <w:r>
-                        <w:rPr>
-                          <w:rFonts w:ascii="Times New Roman" w:hAnsi="Times New Roman" w:cs="Times New Roman"/>
-                        </w:rPr>
-                        <w:t>type.lower</w:t>
+                        <w:t>record.vehicle_type.lower</w:t>
                       </w:r>
                       <w:proofErr w:type="spellEnd"/>
-                      <w:proofErr w:type="gramEnd"/>
                       <w:r>
                         <w:rPr>
                           <w:rFonts w:ascii="Times New Roman" w:hAnsi="Times New Roman" w:cs="Times New Roman"/>
@@ -14372,49 +14084,7 @@
                         <w:rPr>
                           <w:rFonts w:ascii="Times New Roman" w:hAnsi="Times New Roman" w:cs="Times New Roman"/>
                         </w:rPr>
-                        <w:t xml:space="preserve">    demand = </w:t>
-                      </w:r>
-                      <w:proofErr w:type="gramStart"/>
-                      <w:r>
-                        <w:rPr>
-                          <w:rFonts w:ascii="Times New Roman" w:hAnsi="Times New Roman" w:cs="Times New Roman"/>
-                        </w:rPr>
-                        <w:t>max(</w:t>
-                      </w:r>
-                      <w:proofErr w:type="gramEnd"/>
-                      <w:r>
-                        <w:rPr>
-                          <w:rFonts w:ascii="Times New Roman" w:hAnsi="Times New Roman" w:cs="Times New Roman"/>
-                        </w:rPr>
-                        <w:t xml:space="preserve">0, </w:t>
-                      </w:r>
-                      <w:proofErr w:type="gramStart"/>
-                      <w:r>
-                        <w:rPr>
-                          <w:rFonts w:ascii="Times New Roman" w:hAnsi="Times New Roman" w:cs="Times New Roman"/>
-                        </w:rPr>
-                        <w:t>min(</w:t>
-                      </w:r>
-                      <w:proofErr w:type="gramEnd"/>
-                      <w:r>
-                        <w:rPr>
-                          <w:rFonts w:ascii="Times New Roman" w:hAnsi="Times New Roman" w:cs="Times New Roman"/>
-                        </w:rPr>
-                        <w:t>demand / 5, 1</w:t>
-                      </w:r>
-                      <w:proofErr w:type="gramStart"/>
-                      <w:r>
-                        <w:rPr>
-                          <w:rFonts w:ascii="Times New Roman" w:hAnsi="Times New Roman" w:cs="Times New Roman"/>
-                        </w:rPr>
-                        <w:t>))  #</w:t>
-                      </w:r>
-                      <w:proofErr w:type="gramEnd"/>
-                      <w:r>
-                        <w:rPr>
-                          <w:rFonts w:ascii="Times New Roman" w:hAnsi="Times New Roman" w:cs="Times New Roman"/>
-                        </w:rPr>
-                        <w:t xml:space="preserve"> normalize demand</w:t>
+                        <w:t xml:space="preserve">    demand = max(0, min(demand / 5, 1))  # normalize demand</w:t>
                       </w:r>
                     </w:p>
                     <w:p>
@@ -14444,21 +14114,7 @@
                         <w:rPr>
                           <w:rFonts w:ascii="Times New Roman" w:hAnsi="Times New Roman" w:cs="Times New Roman"/>
                         </w:rPr>
-                        <w:t xml:space="preserve">    return </w:t>
-                      </w:r>
-                      <w:proofErr w:type="gramStart"/>
-                      <w:r>
-                        <w:rPr>
-                          <w:rFonts w:ascii="Times New Roman" w:hAnsi="Times New Roman" w:cs="Times New Roman"/>
-                        </w:rPr>
-                        <w:t>round(min(max(</w:t>
-                      </w:r>
-                      <w:proofErr w:type="gramEnd"/>
-                      <w:r>
-                        <w:rPr>
-                          <w:rFonts w:ascii="Times New Roman" w:hAnsi="Times New Roman" w:cs="Times New Roman"/>
-                        </w:rPr>
-                        <w:t>price, 5), 20), 2)</w:t>
+                        <w:t xml:space="preserve">    return round(min(max(price, 5), 20), 2)</w:t>
                       </w:r>
                     </w:p>
                     <w:p/>
@@ -14616,17 +14272,9 @@
                               <w:rPr>
                                 <w:rFonts w:ascii="Times New Roman" w:hAnsi="Times New Roman" w:cs="Times New Roman"/>
                               </w:rPr>
-                              <w:t>input_</w:t>
-                            </w:r>
-                            <w:proofErr w:type="gramStart"/>
-                            <w:r>
-                              <w:rPr>
-                                <w:rFonts w:ascii="Times New Roman" w:hAnsi="Times New Roman" w:cs="Times New Roman"/>
-                              </w:rPr>
-                              <w:t>table.select</w:t>
+                              <w:t>input_table.select</w:t>
                             </w:r>
                             <w:proofErr w:type="spellEnd"/>
-                            <w:proofErr w:type="gramEnd"/>
                             <w:r>
                               <w:rPr>
                                 <w:rFonts w:ascii="Times New Roman" w:hAnsi="Times New Roman" w:cs="Times New Roman"/>
@@ -14649,19 +14297,11 @@
                               <w:t xml:space="preserve">    timestamp=</w:t>
                             </w:r>
                             <w:proofErr w:type="spellStart"/>
-                            <w:proofErr w:type="gramStart"/>
                             <w:r>
                               <w:rPr>
                                 <w:rFonts w:ascii="Times New Roman" w:hAnsi="Times New Roman" w:cs="Times New Roman"/>
                               </w:rPr>
-                              <w:t>pw.this</w:t>
-                            </w:r>
-                            <w:proofErr w:type="gramEnd"/>
-                            <w:r>
-                              <w:rPr>
-                                <w:rFonts w:ascii="Times New Roman" w:hAnsi="Times New Roman" w:cs="Times New Roman"/>
-                              </w:rPr>
-                              <w:t>.timestamp</w:t>
+                              <w:t>pw.this.timestamp</w:t>
                             </w:r>
                             <w:proofErr w:type="spellEnd"/>
                             <w:r>
@@ -14700,19 +14340,11 @@
                               <w:t>=</w:t>
                             </w:r>
                             <w:proofErr w:type="spellStart"/>
-                            <w:proofErr w:type="gramStart"/>
                             <w:r>
                               <w:rPr>
                                 <w:rFonts w:ascii="Times New Roman" w:hAnsi="Times New Roman" w:cs="Times New Roman"/>
                               </w:rPr>
-                              <w:t>pw.this</w:t>
-                            </w:r>
-                            <w:proofErr w:type="gramEnd"/>
-                            <w:r>
-                              <w:rPr>
-                                <w:rFonts w:ascii="Times New Roman" w:hAnsi="Times New Roman" w:cs="Times New Roman"/>
-                              </w:rPr>
-                              <w:t>.parking_lot_id</w:t>
+                              <w:t>pw.this.parking_lot_id</w:t>
                             </w:r>
                             <w:proofErr w:type="spellEnd"/>
                             <w:r>
@@ -14751,7 +14383,6 @@
                               <w:t>(</w:t>
                             </w:r>
                             <w:proofErr w:type="spellStart"/>
-                            <w:proofErr w:type="gramStart"/>
                             <w:r>
                               <w:rPr>
                                 <w:rFonts w:ascii="Times New Roman" w:hAnsi="Times New Roman" w:cs="Times New Roman"/>
@@ -14759,7 +14390,6 @@
                               <w:t>pw.this</w:t>
                             </w:r>
                             <w:proofErr w:type="spellEnd"/>
-                            <w:proofErr w:type="gramEnd"/>
                             <w:r>
                               <w:rPr>
                                 <w:rFonts w:ascii="Times New Roman" w:hAnsi="Times New Roman" w:cs="Times New Roman"/>
@@ -14789,26 +14419,11 @@
                               </w:rPr>
                             </w:pPr>
                             <w:proofErr w:type="spellStart"/>
-                            <w:proofErr w:type="gramStart"/>
                             <w:r>
                               <w:rPr>
                                 <w:rFonts w:ascii="Times New Roman" w:hAnsi="Times New Roman" w:cs="Times New Roman"/>
                               </w:rPr>
-                              <w:t>pw.io.json</w:t>
-                            </w:r>
-                            <w:proofErr w:type="gramEnd"/>
-                            <w:r>
-                              <w:rPr>
-                                <w:rFonts w:ascii="Times New Roman" w:hAnsi="Times New Roman" w:cs="Times New Roman"/>
-                              </w:rPr>
-                              <w:t>.</w:t>
-                            </w:r>
-                            <w:proofErr w:type="gramStart"/>
-                            <w:r>
-                              <w:rPr>
-                                <w:rFonts w:ascii="Times New Roman" w:hAnsi="Times New Roman" w:cs="Times New Roman"/>
-                              </w:rPr>
-                              <w:t>write</w:t>
+                              <w:t>pw.io.json.write</w:t>
                             </w:r>
                             <w:proofErr w:type="spellEnd"/>
                             <w:r>
@@ -14818,7 +14433,6 @@
                               <w:t>(</w:t>
                             </w:r>
                             <w:proofErr w:type="spellStart"/>
-                            <w:proofErr w:type="gramEnd"/>
                             <w:r>
                               <w:rPr>
                                 <w:rFonts w:ascii="Times New Roman" w:hAnsi="Times New Roman" w:cs="Times New Roman"/>
@@ -14837,17 +14451,9 @@
                               <w:rPr>
                                 <w:rFonts w:ascii="Times New Roman" w:hAnsi="Times New Roman" w:cs="Times New Roman"/>
                               </w:rPr>
-                              <w:t>price_</w:t>
-                            </w:r>
-                            <w:proofErr w:type="gramStart"/>
-                            <w:r>
-                              <w:rPr>
-                                <w:rFonts w:ascii="Times New Roman" w:hAnsi="Times New Roman" w:cs="Times New Roman"/>
-                              </w:rPr>
-                              <w:t>stream.json</w:t>
+                              <w:t>price_stream.json</w:t>
                             </w:r>
                             <w:proofErr w:type="spellEnd"/>
-                            <w:proofErr w:type="gramEnd"/>
                             <w:r>
                               <w:rPr>
                                 <w:rFonts w:ascii="Times New Roman" w:hAnsi="Times New Roman" w:cs="Times New Roman"/>
@@ -14900,17 +14506,9 @@
                         <w:rPr>
                           <w:rFonts w:ascii="Times New Roman" w:hAnsi="Times New Roman" w:cs="Times New Roman"/>
                         </w:rPr>
-                        <w:t>input_</w:t>
-                      </w:r>
-                      <w:proofErr w:type="gramStart"/>
-                      <w:r>
-                        <w:rPr>
-                          <w:rFonts w:ascii="Times New Roman" w:hAnsi="Times New Roman" w:cs="Times New Roman"/>
-                        </w:rPr>
-                        <w:t>table.select</w:t>
+                        <w:t>input_table.select</w:t>
                       </w:r>
                       <w:proofErr w:type="spellEnd"/>
-                      <w:proofErr w:type="gramEnd"/>
                       <w:r>
                         <w:rPr>
                           <w:rFonts w:ascii="Times New Roman" w:hAnsi="Times New Roman" w:cs="Times New Roman"/>
@@ -14933,19 +14531,11 @@
                         <w:t xml:space="preserve">    timestamp=</w:t>
                       </w:r>
                       <w:proofErr w:type="spellStart"/>
-                      <w:proofErr w:type="gramStart"/>
                       <w:r>
                         <w:rPr>
                           <w:rFonts w:ascii="Times New Roman" w:hAnsi="Times New Roman" w:cs="Times New Roman"/>
                         </w:rPr>
-                        <w:t>pw.this</w:t>
-                      </w:r>
-                      <w:proofErr w:type="gramEnd"/>
-                      <w:r>
-                        <w:rPr>
-                          <w:rFonts w:ascii="Times New Roman" w:hAnsi="Times New Roman" w:cs="Times New Roman"/>
-                        </w:rPr>
-                        <w:t>.timestamp</w:t>
+                        <w:t>pw.this.timestamp</w:t>
                       </w:r>
                       <w:proofErr w:type="spellEnd"/>
                       <w:r>
@@ -14984,19 +14574,11 @@
                         <w:t>=</w:t>
                       </w:r>
                       <w:proofErr w:type="spellStart"/>
-                      <w:proofErr w:type="gramStart"/>
                       <w:r>
                         <w:rPr>
                           <w:rFonts w:ascii="Times New Roman" w:hAnsi="Times New Roman" w:cs="Times New Roman"/>
                         </w:rPr>
-                        <w:t>pw.this</w:t>
-                      </w:r>
-                      <w:proofErr w:type="gramEnd"/>
-                      <w:r>
-                        <w:rPr>
-                          <w:rFonts w:ascii="Times New Roman" w:hAnsi="Times New Roman" w:cs="Times New Roman"/>
-                        </w:rPr>
-                        <w:t>.parking_lot_id</w:t>
+                        <w:t>pw.this.parking_lot_id</w:t>
                       </w:r>
                       <w:proofErr w:type="spellEnd"/>
                       <w:r>
@@ -15035,7 +14617,6 @@
                         <w:t>(</w:t>
                       </w:r>
                       <w:proofErr w:type="spellStart"/>
-                      <w:proofErr w:type="gramStart"/>
                       <w:r>
                         <w:rPr>
                           <w:rFonts w:ascii="Times New Roman" w:hAnsi="Times New Roman" w:cs="Times New Roman"/>
@@ -15043,7 +14624,6 @@
                         <w:t>pw.this</w:t>
                       </w:r>
                       <w:proofErr w:type="spellEnd"/>
-                      <w:proofErr w:type="gramEnd"/>
                       <w:r>
                         <w:rPr>
                           <w:rFonts w:ascii="Times New Roman" w:hAnsi="Times New Roman" w:cs="Times New Roman"/>
@@ -15073,26 +14653,11 @@
                         </w:rPr>
                       </w:pPr>
                       <w:proofErr w:type="spellStart"/>
-                      <w:proofErr w:type="gramStart"/>
                       <w:r>
                         <w:rPr>
                           <w:rFonts w:ascii="Times New Roman" w:hAnsi="Times New Roman" w:cs="Times New Roman"/>
                         </w:rPr>
-                        <w:t>pw.io.json</w:t>
-                      </w:r>
-                      <w:proofErr w:type="gramEnd"/>
-                      <w:r>
-                        <w:rPr>
-                          <w:rFonts w:ascii="Times New Roman" w:hAnsi="Times New Roman" w:cs="Times New Roman"/>
-                        </w:rPr>
-                        <w:t>.</w:t>
-                      </w:r>
-                      <w:proofErr w:type="gramStart"/>
-                      <w:r>
-                        <w:rPr>
-                          <w:rFonts w:ascii="Times New Roman" w:hAnsi="Times New Roman" w:cs="Times New Roman"/>
-                        </w:rPr>
-                        <w:t>write</w:t>
+                        <w:t>pw.io.json.write</w:t>
                       </w:r>
                       <w:proofErr w:type="spellEnd"/>
                       <w:r>
@@ -15102,7 +14667,6 @@
                         <w:t>(</w:t>
                       </w:r>
                       <w:proofErr w:type="spellStart"/>
-                      <w:proofErr w:type="gramEnd"/>
                       <w:r>
                         <w:rPr>
                           <w:rFonts w:ascii="Times New Roman" w:hAnsi="Times New Roman" w:cs="Times New Roman"/>
@@ -15121,17 +14685,9 @@
                         <w:rPr>
                           <w:rFonts w:ascii="Times New Roman" w:hAnsi="Times New Roman" w:cs="Times New Roman"/>
                         </w:rPr>
-                        <w:t>price_</w:t>
-                      </w:r>
-                      <w:proofErr w:type="gramStart"/>
-                      <w:r>
-                        <w:rPr>
-                          <w:rFonts w:ascii="Times New Roman" w:hAnsi="Times New Roman" w:cs="Times New Roman"/>
-                        </w:rPr>
-                        <w:t>stream.json</w:t>
+                        <w:t>price_stream.json</w:t>
                       </w:r>
                       <w:proofErr w:type="spellEnd"/>
-                      <w:proofErr w:type="gramEnd"/>
                       <w:r>
                         <w:rPr>
                           <w:rFonts w:ascii="Times New Roman" w:hAnsi="Times New Roman" w:cs="Times New Roman"/>
@@ -15995,10 +15551,10 @@
           <w:noProof/>
         </w:rPr>
         <w:drawing>
-          <wp:inline distT="0" distB="0" distL="0" distR="0" wp14:anchorId="5C39244B" wp14:editId="12F2593A">
-            <wp:extent cx="5731510" cy="2149475"/>
-            <wp:effectExtent l="0" t="0" r="2540" b="3175"/>
-            <wp:docPr id="295003661" name="Picture 2"/>
+          <wp:inline distT="0" distB="0" distL="0" distR="0" wp14:anchorId="4D178058" wp14:editId="54FACB33">
+            <wp:extent cx="5731510" cy="2865755"/>
+            <wp:effectExtent l="0" t="0" r="2540" b="0"/>
+            <wp:docPr id="62579265" name="Picture 5"/>
             <wp:cNvGraphicFramePr>
               <a:graphicFrameLocks xmlns:a="http://schemas.openxmlformats.org/drawingml/2006/main" noChangeAspect="1"/>
             </wp:cNvGraphicFramePr>
@@ -16006,7 +15562,7 @@
               <a:graphicData uri="http://schemas.openxmlformats.org/drawingml/2006/picture">
                 <pic:pic xmlns:pic="http://schemas.openxmlformats.org/drawingml/2006/picture">
                   <pic:nvPicPr>
-                    <pic:cNvPr id="0" name="Picture 21"/>
+                    <pic:cNvPr id="0" name="Picture 2"/>
                     <pic:cNvPicPr>
                       <a:picLocks noChangeAspect="1" noChangeArrowheads="1"/>
                     </pic:cNvPicPr>
@@ -16027,7 +15583,7 @@
                   <pic:spPr bwMode="auto">
                     <a:xfrm>
                       <a:off x="0" y="0"/>
-                      <a:ext cx="5731510" cy="2149475"/>
+                      <a:ext cx="5731510" cy="2865755"/>
                     </a:xfrm>
                     <a:prstGeom prst="rect">
                       <a:avLst/>
@@ -16043,14 +15599,6 @@
           </wp:inline>
         </w:drawing>
       </w:r>
-    </w:p>
-    <w:p>
-      <w:pPr>
-        <w:spacing w:line="360" w:lineRule="auto"/>
-        <w:rPr>
-          <w:rFonts w:ascii="Times New Roman" w:hAnsi="Times New Roman" w:cs="Times New Roman"/>
-        </w:rPr>
-      </w:pPr>
     </w:p>
     <w:p>
       <w:pPr>

</xml_diff>